<commit_message>
Update create database steps.docx
</commit_message>
<xml_diff>
--- a/Labfiles/create database steps.docx
+++ b/Labfiles/create database steps.docx
@@ -11,90 +11,98 @@
         <w:t>Step 1</w:t>
       </w:r>
       <w:r>
-        <w:t xml:space="preserve"> open below url and Download the setupfile.zip file from your VM </w:t>
+        <w:t xml:space="preserve"> open below </w:t>
+      </w:r>
+      <w:proofErr w:type="spellStart"/>
+      <w:r>
+        <w:t>url</w:t>
+      </w:r>
+      <w:proofErr w:type="spellEnd"/>
+      <w:r>
+        <w:t xml:space="preserve"> and Download the setupfile.zip file from your VM </w:t>
       </w:r>
     </w:p>
     <w:p>
       <w:pPr>
-        <w:pStyle w:val="NormalWeb"/>
-        <w:shd w:val="clear" w:color="auto" w:fill="FFFFFF"/>
-        <w:spacing w:line="75" w:lineRule="atLeast"/>
-        <w:rPr>
-          <w:rFonts w:ascii="Segoe UI" w:hAnsi="Segoe UI" w:cs="Segoe UI"/>
-          <w:color w:val="044444"/>
-          <w:sz w:val="17"/>
-          <w:szCs w:val="17"/>
+        <w:rPr>
+          <w:rFonts w:ascii="Times New Roman" w:eastAsia="Times New Roman" w:hAnsi="Times New Roman" w:cs="Times New Roman"/>
+          <w:sz w:val="24"/>
+          <w:szCs w:val="24"/>
+          <w:lang w:eastAsia="en-GB"/>
         </w:rPr>
       </w:pPr>
       <w:hyperlink r:id="rId4" w:history="1">
         <w:r>
           <w:rPr>
             <w:rStyle w:val="Hyperlink"/>
-            <w:rFonts w:ascii="Segoe UI" w:hAnsi="Segoe UI" w:cs="Segoe UI"/>
-            <w:sz w:val="17"/>
-            <w:szCs w:val="17"/>
+            <w:rFonts w:ascii="Times New Roman" w:eastAsia="Times New Roman" w:hAnsi="Times New Roman" w:cs="Times New Roman"/>
+            <w:sz w:val="24"/>
+            <w:szCs w:val="24"/>
+            <w:lang w:eastAsia="en-GB"/>
           </w:rPr>
-          <w:t>https://jpower4mvp-my.sharepoint.com/:u:/g/personal/jenkinsns_jpower4mvp_onmicrosoft_com/EQUaPaEeli1FleKJcnJRdQEBiCbRzwwmBOeNSigDQOwGgQ?e=n6vlli</w:t>
+          <w:t>https://jpower4mvp-my.sharepoint.com/:u:/g/personal/jenkinsns_jpower4mvp_onmicrosoft_com/EQUaPaEeli1FleKJcnJRdQEBiCbRzwwmBOeNSigDQOwGgQ?e=D2jOrR</w:t>
         </w:r>
       </w:hyperlink>
     </w:p>
     <w:p>
-      <w:r>
-        <w:t xml:space="preserve">Step 2 – Extract and Save both </w:t>
-      </w:r>
-      <w:r>
-        <w:rPr>
-          <w:b/>
-          <w:bCs/>
-        </w:rPr>
-        <w:t>AdventureWorks.bak</w:t>
-      </w:r>
-      <w:r>
-        <w:t xml:space="preserve"> and </w:t>
-      </w:r>
-      <w:r>
-        <w:rPr>
-          <w:b/>
-          <w:bCs/>
-        </w:rPr>
-        <w:t>AdventureWorks</w:t>
-      </w:r>
-      <w:r>
-        <w:rPr>
-          <w:b/>
-          <w:bCs/>
-        </w:rPr>
-        <w:t>DW</w:t>
-      </w:r>
-      <w:r>
-        <w:rPr>
-          <w:b/>
-          <w:bCs/>
-        </w:rPr>
-        <w:t>.bak</w:t>
-      </w:r>
-      <w:r>
-        <w:t xml:space="preserve"> under C:\</w:t>
-      </w:r>
-      <w:r>
-        <w:rPr>
-          <w:b/>
-          <w:bCs/>
-        </w:rPr>
-        <w:t>SetupFiles</w:t>
-      </w:r>
-      <w:r>
-        <w:rPr>
-          <w:b/>
-          <w:bCs/>
-        </w:rPr>
-        <w:t xml:space="preserve"> </w:t>
-      </w:r>
-      <w:r>
-        <w:t>folder</w:t>
-      </w:r>
+      <w:pPr>
+        <w:rPr>
+          <w:rFonts w:ascii="Times New Roman" w:eastAsia="Times New Roman" w:hAnsi="Times New Roman" w:cs="Times New Roman"/>
+          <w:sz w:val="24"/>
+          <w:szCs w:val="24"/>
+          <w:lang w:eastAsia="en-GB"/>
+        </w:rPr>
+      </w:pPr>
     </w:p>
     <w:p>
+      <w:bookmarkStart w:id="0" w:name="_GoBack"/>
+      <w:bookmarkEnd w:id="0"/>
+      <w:r>
+        <w:t xml:space="preserve">Step 2 – Extract and Save both </w:t>
+      </w:r>
+      <w:proofErr w:type="spellStart"/>
+      <w:r>
+        <w:rPr>
+          <w:b/>
+          <w:bCs/>
+        </w:rPr>
+        <w:t>AdventureWorks.bak</w:t>
+      </w:r>
+      <w:proofErr w:type="spellEnd"/>
+      <w:r>
+        <w:t xml:space="preserve"> and </w:t>
+      </w:r>
+      <w:proofErr w:type="spellStart"/>
+      <w:r>
+        <w:rPr>
+          <w:b/>
+          <w:bCs/>
+        </w:rPr>
+        <w:t>AdventureWorksDW.bak</w:t>
+      </w:r>
+      <w:proofErr w:type="spellEnd"/>
+      <w:r>
+        <w:t xml:space="preserve"> under C:\</w:t>
+      </w:r>
+      <w:r>
+        <w:rPr>
+          <w:b/>
+          <w:bCs/>
+        </w:rPr>
+        <w:t>SetupFiles</w:t>
+      </w:r>
+      <w:r>
+        <w:rPr>
+          <w:b/>
+          <w:bCs/>
+        </w:rPr>
+        <w:t xml:space="preserve"> </w:t>
+      </w:r>
+      <w:r>
+        <w:t>folder</w:t>
+      </w:r>
+    </w:p>
+    <w:p>
       <w:r>
         <w:t xml:space="preserve">Step 3 – Open file </w:t>
       </w:r>
@@ -103,14 +111,7 @@
           <w:b/>
           <w:bCs/>
         </w:rPr>
-        <w:t>C:\Demofiles\Mod01\Setupfiles</w:t>
-      </w:r>
-      <w:r>
-        <w:rPr>
-          <w:b/>
-          <w:bCs/>
-        </w:rPr>
-        <w:t xml:space="preserve">\Setup.sql </w:t>
+        <w:t xml:space="preserve">C:\Demofiles\Mod01\Setupfiles\Setup.sql </w:t>
       </w:r>
       <w:r>
         <w:t>using notepad</w:t>
@@ -148,8 +149,6 @@
       <w:r>
         <w:t xml:space="preserve"> to[</w:t>
       </w:r>
-      <w:bookmarkStart w:id="0" w:name="_GoBack"/>
-      <w:bookmarkEnd w:id="0"/>
       <w:r>
         <w:rPr>
           <w:b/>
@@ -211,10 +210,7 @@
         <w:t xml:space="preserve">Step6 </w:t>
       </w:r>
       <w:r>
-        <w:t xml:space="preserve">– </w:t>
-      </w:r>
-      <w:r>
-        <w:t xml:space="preserve">Open file </w:t>
+        <w:t xml:space="preserve">– Open file </w:t>
       </w:r>
       <w:r>
         <w:rPr>
@@ -367,6 +363,7 @@
     <w:lsdException w:name="HTML Sample" w:semiHidden="1" w:unhideWhenUsed="1"/>
     <w:lsdException w:name="HTML Typewriter" w:semiHidden="1" w:unhideWhenUsed="1"/>
     <w:lsdException w:name="HTML Variable" w:semiHidden="1" w:unhideWhenUsed="1"/>
+    <w:lsdException w:name="Normal Table" w:semiHidden="1" w:unhideWhenUsed="1"/>
     <w:lsdException w:name="annotation subject" w:semiHidden="1" w:unhideWhenUsed="1"/>
     <w:lsdException w:name="No List" w:semiHidden="1" w:unhideWhenUsed="1"/>
     <w:lsdException w:name="Outline List 1" w:semiHidden="1" w:unhideWhenUsed="1"/>
@@ -413,8 +410,10 @@
     <w:lsdException w:name="Table Subtle 2" w:semiHidden="1" w:unhideWhenUsed="1"/>
     <w:lsdException w:name="Table Web 1" w:semiHidden="1" w:unhideWhenUsed="1"/>
     <w:lsdException w:name="Table Web 2" w:semiHidden="1" w:unhideWhenUsed="1"/>
+    <w:lsdException w:name="Table Web 3" w:semiHidden="1" w:unhideWhenUsed="1"/>
     <w:lsdException w:name="Balloon Text" w:semiHidden="1" w:unhideWhenUsed="1"/>
     <w:lsdException w:name="Table Grid" w:uiPriority="39"/>
+    <w:lsdException w:name="Table Theme" w:semiHidden="1" w:unhideWhenUsed="1"/>
     <w:lsdException w:name="Placeholder Text" w:semiHidden="1"/>
     <w:lsdException w:name="No Spacing" w:uiPriority="1" w:qFormat="1"/>
     <w:lsdException w:name="Light Shading" w:uiPriority="60"/>

</xml_diff>